<commit_message>
Touched up user manual a little
</commit_message>
<xml_diff>
--- a/TSOUserManual.docx
+++ b/TSOUserManual.docx
@@ -1230,7 +1230,13 @@
         <w:t>TSO</w:t>
       </w:r>
       <w:r>
-        <w:t xml:space="preserve"> is an invaluable piece of software </w:t>
+        <w:t xml:space="preserve"> </w:t>
+      </w:r>
+      <w:r>
+        <w:t xml:space="preserve">(Tumor Study Organizer) </w:t>
+      </w:r>
+      <w:r>
+        <w:t xml:space="preserve">is an invaluable piece of software </w:t>
       </w:r>
       <w:r>
         <w:t>for pharmacologists all around the world. This piece of software is an interactive database that allows its users to organize information on mice dosing, mice groups, group information, mice information, and which pharmacologist is responsible for which mouse. This manual will provide a useful explanation and demonstration on how the application works to provide the user with enough information to use it.</w:t>
@@ -1321,7 +1327,7 @@
         </w:numPr>
       </w:pPr>
       <w:r>
-        <w:t>Create logs that shows allows the user to automatically catalog changes that have been made.</w:t>
+        <w:t>Create logs that allow the user to automatically catalog changes that have been made.</w:t>
       </w:r>
     </w:p>
     <w:p>
@@ -1510,15 +1516,7 @@
         <w:t>Creating: input all the different information such as</w:t>
       </w:r>
       <w:r>
-        <w:t xml:space="preserve">: Id, </w:t>
-      </w:r>
-      <w:proofErr w:type="spellStart"/>
-      <w:r>
-        <w:t>groupId</w:t>
-      </w:r>
-      <w:proofErr w:type="spellEnd"/>
-      <w:r>
-        <w:t>, height, length, width, weight, weight, dose, dose2, comments, and tumor Information.</w:t>
+        <w:t>: Id, groupId, height, length, width, weight, weight, dose, dose2, comments, and tumor Information.</w:t>
       </w:r>
     </w:p>
     <w:p>

</xml_diff>